<commit_message>
PrometricsLab solution: rest api, views, ignore
</commit_message>
<xml_diff>
--- a/Docs/Note/SMVC-375-RestApi.docx
+++ b/Docs/Note/SMVC-375-RestApi.docx
@@ -36,23 +36,7 @@
           <w:rFonts w:ascii="Verdana" w:hAnsi="Verdana"/>
           <w:b/>
         </w:rPr>
-        <w:t>Data Mapping: (</w:t>
-      </w:r>
-      <w:proofErr w:type="spellStart"/>
-      <w:r>
-        <w:rPr>
-          <w:rFonts w:ascii="Verdana" w:hAnsi="Verdana"/>
-          <w:b/>
-        </w:rPr>
-        <w:t>Json</w:t>
-      </w:r>
-      <w:proofErr w:type="spellEnd"/>
-      <w:r>
-        <w:rPr>
-          <w:rFonts w:ascii="Verdana" w:hAnsi="Verdana"/>
-          <w:b/>
-        </w:rPr>
-        <w:t xml:space="preserve">) </w:t>
+        <w:t xml:space="preserve">Data Mapping: (Json) </w:t>
       </w:r>
       <w:r>
         <w:rPr>
@@ -456,451 +440,777 @@
           <w:lang w:val="et-EE"/>
         </w:rPr>
       </w:pPr>
+      <w:r>
+        <w:rPr>
+          <w:b/>
+          <w:lang w:val="et-EE"/>
+        </w:rPr>
+        <w:lastRenderedPageBreak/>
+        <w:t>SPIEGAZIONI:</w:t>
+      </w:r>
+      <w:r>
+        <w:rPr>
+          <w:b/>
+          <w:lang w:val="et-EE"/>
+        </w:rPr>
+        <w:br/>
+      </w:r>
+    </w:p>
+    <w:p>
+      <w:pPr>
+        <w:rPr>
+          <w:b/>
+          <w:lang w:val="et-EE"/>
+        </w:rPr>
+      </w:pPr>
+      <w:r>
+        <w:rPr>
+          <w:b/>
+          <w:lang w:val="et-EE"/>
+        </w:rPr>
+        <w:t>Primitivi:</w:t>
+      </w:r>
+    </w:p>
+    <w:p>
+      <w:pPr>
+        <w:ind w:left="360"/>
+        <w:rPr>
+          <w:lang w:val="et-EE"/>
+        </w:rPr>
+      </w:pPr>
+      <w:r>
+        <w:rPr>
+          <w:b/>
+          <w:lang w:val="et-EE"/>
+        </w:rPr>
+        <w:t>Date:</w:t>
+      </w:r>
+      <w:r>
+        <w:rPr>
+          <w:b/>
+          <w:lang w:val="et-EE"/>
+        </w:rPr>
+        <w:br/>
+      </w:r>
+      <w:r>
+        <w:rPr>
+          <w:lang w:val="et-EE"/>
+        </w:rPr>
+        <w:t>Decidere il formato della data.</w:t>
+      </w:r>
+    </w:p>
+    <w:p>
+      <w:pPr>
+        <w:pStyle w:val="ListParagraph"/>
+        <w:numPr>
+          <w:ilvl w:val="0"/>
+          <w:numId w:val="3"/>
+        </w:numPr>
+        <w:ind w:left="1080"/>
+        <w:rPr>
+          <w:lang w:val="et-EE"/>
+        </w:rPr>
+      </w:pPr>
+      <w:r>
+        <w:rPr>
+          <w:lang w:val="et-EE"/>
+        </w:rPr>
+        <w:t>Parametro Controller:</w:t>
+      </w:r>
+      <w:r>
+        <w:rPr>
+          <w:lang w:val="et-EE"/>
+        </w:rPr>
+        <w:t xml:space="preserve"> (String 2 Date)</w:t>
+      </w:r>
+      <w:r>
+        <w:rPr>
+          <w:lang w:val="et-EE"/>
+        </w:rPr>
+        <w:br/>
+      </w:r>
+      <w:r>
+        <w:rPr>
+          <w:lang w:val="et-EE"/>
+        </w:rPr>
+        <w:t>Annotare parametro con @DateTimeFormat(pattern = "dd-MM-yyyy")</w:t>
+      </w:r>
+      <w:r>
+        <w:rPr>
+          <w:lang w:val="et-EE"/>
+        </w:rPr>
+        <w:br/>
+      </w:r>
+    </w:p>
+    <w:p>
+      <w:pPr>
+        <w:pStyle w:val="ListParagraph"/>
+        <w:numPr>
+          <w:ilvl w:val="0"/>
+          <w:numId w:val="3"/>
+        </w:numPr>
+        <w:ind w:left="1080"/>
+        <w:rPr>
+          <w:lang w:val="et-EE"/>
+        </w:rPr>
+      </w:pPr>
+      <w:r>
+        <w:rPr>
+          <w:lang w:val="et-EE"/>
+        </w:rPr>
+        <w:t>Serializzazione/Deserializzazione</w:t>
+      </w:r>
+      <w:r>
+        <w:rPr>
+          <w:lang w:val="et-EE"/>
+        </w:rPr>
+        <w:t xml:space="preserve"> (automatica):</w:t>
+      </w:r>
+      <w:r>
+        <w:rPr>
+          <w:lang w:val="et-EE"/>
+        </w:rPr>
+        <w:t xml:space="preserve"> (Bean 2 Json)</w:t>
+      </w:r>
+    </w:p>
+    <w:p>
+      <w:pPr>
+        <w:pStyle w:val="ListParagraph"/>
+        <w:numPr>
+          <w:ilvl w:val="1"/>
+          <w:numId w:val="3"/>
+        </w:numPr>
+        <w:ind w:left="1800"/>
+        <w:rPr>
+          <w:lang w:val="et-EE"/>
+        </w:rPr>
+      </w:pPr>
+      <w:r>
+        <w:rPr>
+          <w:lang w:val="et-EE"/>
+        </w:rPr>
+        <w:t xml:space="preserve">API GET: </w:t>
+      </w:r>
+      <w:r>
+        <w:rPr>
+          <w:lang w:val="et-EE"/>
+        </w:rPr>
+        <w:t>Serializzazione date Jackson:</w:t>
+      </w:r>
+    </w:p>
+    <w:p>
+      <w:pPr>
+        <w:pStyle w:val="ListParagraph"/>
+        <w:numPr>
+          <w:ilvl w:val="2"/>
+          <w:numId w:val="3"/>
+        </w:numPr>
+        <w:ind w:left="2520"/>
+        <w:rPr>
+          <w:lang w:val="et-EE"/>
+        </w:rPr>
+      </w:pPr>
+      <w:r>
+        <w:rPr>
+          <w:lang w:val="et-EE"/>
+        </w:rPr>
+        <w:t>Di default s in timestamp</w:t>
+      </w:r>
+    </w:p>
+    <w:p>
+      <w:pPr>
+        <w:pStyle w:val="ListParagraph"/>
+        <w:numPr>
+          <w:ilvl w:val="2"/>
+          <w:numId w:val="3"/>
+        </w:numPr>
+        <w:ind w:left="2520"/>
+        <w:rPr>
+          <w:lang w:val="et-EE"/>
+        </w:rPr>
+      </w:pPr>
+      <w:r>
+        <w:rPr>
+          <w:lang w:val="et-EE"/>
+        </w:rPr>
+        <w:t>Impostare formato</w:t>
+      </w:r>
+    </w:p>
+    <w:p>
+      <w:pPr>
+        <w:pStyle w:val="ListParagraph"/>
+        <w:numPr>
+          <w:ilvl w:val="3"/>
+          <w:numId w:val="3"/>
+        </w:numPr>
+        <w:ind w:left="3240"/>
+        <w:rPr>
+          <w:highlight w:val="green"/>
+          <w:lang w:val="et-EE"/>
+        </w:rPr>
+      </w:pPr>
+      <w:r>
+        <w:rPr>
+          <w:highlight w:val="green"/>
+          <w:lang w:val="et-EE"/>
+        </w:rPr>
+        <w:t>Annotation</w:t>
+      </w:r>
+    </w:p>
+    <w:p>
+      <w:pPr>
+        <w:pStyle w:val="ListParagraph"/>
+        <w:numPr>
+          <w:ilvl w:val="3"/>
+          <w:numId w:val="3"/>
+        </w:numPr>
+        <w:ind w:left="3240"/>
+        <w:rPr>
+          <w:highlight w:val="green"/>
+          <w:lang w:val="et-EE"/>
+        </w:rPr>
+      </w:pPr>
+      <w:r>
+        <w:rPr>
+          <w:highlight w:val="green"/>
+          <w:lang w:val="et-EE"/>
+        </w:rPr>
+        <w:t>CustomSerializer</w:t>
+      </w:r>
+    </w:p>
+    <w:p>
+      <w:pPr>
+        <w:pStyle w:val="ListParagraph"/>
+        <w:numPr>
+          <w:ilvl w:val="2"/>
+          <w:numId w:val="3"/>
+        </w:numPr>
+        <w:ind w:left="2520"/>
+        <w:rPr>
+          <w:b/>
+          <w:color w:val="FF0000"/>
+          <w:lang w:val="et-EE"/>
+        </w:rPr>
+      </w:pPr>
+      <w:r>
+        <w:rPr>
+          <w:b/>
+          <w:color w:val="FF0000"/>
+          <w:lang w:val="et-EE"/>
+        </w:rPr>
+        <w:t>Formato dinamico (scelto da client con parametro rest api)</w:t>
+      </w:r>
+    </w:p>
+    <w:p>
+      <w:pPr>
+        <w:pStyle w:val="ListParagraph"/>
+        <w:numPr>
+          <w:ilvl w:val="1"/>
+          <w:numId w:val="3"/>
+        </w:numPr>
+        <w:ind w:left="1800"/>
+        <w:rPr>
+          <w:lang w:val="et-EE"/>
+        </w:rPr>
+      </w:pPr>
+      <w:r>
+        <w:rPr>
+          <w:lang w:val="et-EE"/>
+        </w:rPr>
+        <w:t>API Create: Deserializzazione (parse on Create)</w:t>
+      </w:r>
+    </w:p>
+    <w:p>
+      <w:pPr>
+        <w:pStyle w:val="ListParagraph"/>
+        <w:numPr>
+          <w:ilvl w:val="2"/>
+          <w:numId w:val="3"/>
+        </w:numPr>
+        <w:ind w:left="2520"/>
+        <w:rPr>
+          <w:b/>
+          <w:lang w:val="et-EE"/>
+        </w:rPr>
+      </w:pPr>
+      <w:r>
+        <w:rPr>
+          <w:b/>
+          <w:color w:val="FF0000"/>
+          <w:lang w:val="et-EE"/>
+        </w:rPr>
+        <w:t>Test su Create necessita Ereditarieta prima</w:t>
+      </w:r>
+    </w:p>
+    <w:p>
+      <w:pPr>
+        <w:ind w:left="720"/>
+        <w:rPr>
+          <w:b/>
+          <w:lang w:val="et-EE"/>
+        </w:rPr>
+      </w:pPr>
+    </w:p>
+    <w:p>
+      <w:pPr>
+        <w:ind w:left="720"/>
+        <w:rPr>
+          <w:b/>
+          <w:lang w:val="et-EE"/>
+        </w:rPr>
+      </w:pPr>
+      <w:r>
+        <w:rPr>
+          <w:b/>
+          <w:lang w:val="et-EE"/>
+        </w:rPr>
+        <w:t>Enumerations:</w:t>
+      </w:r>
+      <w:r>
+        <w:rPr>
+          <w:b/>
+          <w:lang w:val="et-EE"/>
+        </w:rPr>
+        <w:br/>
+      </w:r>
+    </w:p>
+    <w:p>
+      <w:pPr>
+        <w:rPr>
+          <w:b/>
+          <w:lang w:val="et-EE"/>
+        </w:rPr>
+      </w:pPr>
+    </w:p>
+    <w:p>
+      <w:pPr>
+        <w:rPr>
+          <w:b/>
+          <w:lang w:val="et-EE"/>
+        </w:rPr>
+      </w:pPr>
+    </w:p>
+    <w:p>
+      <w:pPr>
+        <w:rPr>
+          <w:b/>
+          <w:lang w:val="et-EE"/>
+        </w:rPr>
+      </w:pPr>
+    </w:p>
+    <w:p>
+      <w:pPr>
+        <w:rPr>
+          <w:b/>
+          <w:lang w:val="et-EE"/>
+        </w:rPr>
+      </w:pPr>
+    </w:p>
+    <w:p>
+      <w:pPr>
+        <w:rPr>
+          <w:b/>
+          <w:lang w:val="et-EE"/>
+        </w:rPr>
+      </w:pPr>
+    </w:p>
+    <w:p>
+      <w:pPr>
+        <w:rPr>
+          <w:b/>
+          <w:lang w:val="et-EE"/>
+        </w:rPr>
+      </w:pPr>
+    </w:p>
+    <w:p>
+      <w:pPr>
+        <w:rPr>
+          <w:b/>
+          <w:lang w:val="et-EE"/>
+        </w:rPr>
+      </w:pPr>
+      <w:r>
+        <w:rPr>
+          <w:b/>
+          <w:lang w:val="et-EE"/>
+        </w:rPr>
+        <w:br/>
+      </w:r>
+    </w:p>
+    <w:p>
+      <w:pPr>
+        <w:rPr>
+          <w:b/>
+          <w:lang w:val="et-EE"/>
+        </w:rPr>
+      </w:pPr>
+      <w:r>
+        <w:rPr>
+          <w:b/>
+          <w:lang w:val="et-EE"/>
+        </w:rPr>
+        <w:br/>
+      </w:r>
+    </w:p>
+    <w:p>
+      <w:pPr>
+        <w:rPr>
+          <w:b/>
+          <w:lang w:val="et-EE"/>
+        </w:rPr>
+      </w:pPr>
+    </w:p>
+    <w:p>
+      <w:pPr>
+        <w:rPr>
+          <w:b/>
+          <w:lang w:val="et-EE"/>
+        </w:rPr>
+      </w:pPr>
+    </w:p>
+    <w:p>
+      <w:pPr>
+        <w:rPr>
+          <w:b/>
+          <w:lang w:val="et-EE"/>
+        </w:rPr>
+      </w:pPr>
+      <w:r>
+        <w:rPr>
+          <w:b/>
+          <w:lang w:val="et-EE"/>
+        </w:rPr>
+        <w:lastRenderedPageBreak/>
+        <w:t>TUTORIAL (Create/Read)</w:t>
+      </w:r>
+    </w:p>
+    <w:p>
+      <w:pPr>
+        <w:pStyle w:val="ListParagraph"/>
+        <w:numPr>
+          <w:ilvl w:val="0"/>
+          <w:numId w:val="2"/>
+        </w:numPr>
+        <w:rPr>
+          <w:lang w:val="et-EE"/>
+        </w:rPr>
+      </w:pPr>
+      <w:r>
+        <w:rPr>
+          <w:highlight w:val="green"/>
+          <w:lang w:val="et-EE"/>
+        </w:rPr>
+        <w:t>Create: Basic Post (simmetrico al GET details)</w:t>
+      </w:r>
+      <w:r>
+        <w:rPr>
+          <w:lang w:val="et-EE"/>
+        </w:rPr>
+        <w:br/>
+      </w:r>
+    </w:p>
+    <w:p>
+      <w:pPr>
+        <w:pStyle w:val="ListParagraph"/>
+        <w:numPr>
+          <w:ilvl w:val="0"/>
+          <w:numId w:val="2"/>
+        </w:numPr>
+        <w:rPr>
+          <w:highlight w:val="yellow"/>
+          <w:lang w:val="et-EE"/>
+        </w:rPr>
+      </w:pPr>
+      <w:r>
+        <w:rPr>
+          <w:highlight w:val="yellow"/>
+          <w:lang w:val="et-EE"/>
+        </w:rPr>
+        <w:t>Get in formati decisi da headers</w:t>
+      </w:r>
+    </w:p>
+    <w:p>
+      <w:pPr>
+        <w:pStyle w:val="ListParagraph"/>
+        <w:numPr>
+          <w:ilvl w:val="1"/>
+          <w:numId w:val="2"/>
+        </w:numPr>
+        <w:rPr>
+          <w:lang w:val="et-EE"/>
+        </w:rPr>
+      </w:pPr>
+      <w:r>
+        <w:rPr>
+          <w:highlight w:val="yellow"/>
+          <w:lang w:val="et-EE"/>
+        </w:rPr>
+        <w:t>MessageConverters (registrati e mappati con headers)</w:t>
+      </w:r>
+      <w:r>
+        <w:rPr>
+          <w:lang w:val="et-EE"/>
+        </w:rPr>
+        <w:br/>
+      </w:r>
+    </w:p>
+    <w:p>
+      <w:pPr>
+        <w:pStyle w:val="ListParagraph"/>
+        <w:numPr>
+          <w:ilvl w:val="0"/>
+          <w:numId w:val="2"/>
+        </w:numPr>
+        <w:rPr>
+          <w:highlight w:val="green"/>
+          <w:lang w:val="et-EE"/>
+        </w:rPr>
+      </w:pPr>
+      <w:r>
+        <w:rPr>
+          <w:highlight w:val="green"/>
+          <w:lang w:val="et-EE"/>
+        </w:rPr>
+        <w:t>Views:</w:t>
+      </w:r>
+    </w:p>
+    <w:p>
+      <w:pPr>
+        <w:pStyle w:val="ListParagraph"/>
+        <w:numPr>
+          <w:ilvl w:val="1"/>
+          <w:numId w:val="2"/>
+        </w:numPr>
+        <w:rPr>
+          <w:lang w:val="et-EE"/>
+        </w:rPr>
+      </w:pPr>
+      <w:r>
+        <w:rPr>
+          <w:highlight w:val="green"/>
+          <w:lang w:val="et-EE"/>
+        </w:rPr>
+        <w:t>EntityData e Details</w:t>
+      </w:r>
+      <w:r>
+        <w:rPr>
+          <w:lang w:val="et-EE"/>
+        </w:rPr>
+        <w:br/>
+      </w:r>
+    </w:p>
+    <w:p>
+      <w:pPr>
+        <w:pStyle w:val="ListParagraph"/>
+        <w:numPr>
+          <w:ilvl w:val="0"/>
+          <w:numId w:val="2"/>
+        </w:numPr>
+        <w:rPr>
+          <w:lang w:val="et-EE"/>
+        </w:rPr>
+      </w:pPr>
+      <w:r>
+        <w:rPr>
+          <w:lang w:val="et-EE"/>
+        </w:rPr>
+        <w:t>Field Filters</w:t>
+      </w:r>
+      <w:r>
+        <w:rPr>
+          <w:lang w:val="et-EE"/>
+        </w:rPr>
+        <w:t>:</w:t>
+      </w:r>
+    </w:p>
+    <w:p>
+      <w:pPr>
+        <w:pStyle w:val="ListParagraph"/>
+        <w:numPr>
+          <w:ilvl w:val="1"/>
+          <w:numId w:val="2"/>
+        </w:numPr>
+        <w:rPr>
+          <w:lang w:val="et-EE"/>
+        </w:rPr>
+      </w:pPr>
+      <w:r>
+        <w:rPr>
+          <w:lang w:val="et-EE"/>
+        </w:rPr>
+        <w:t>Map</w:t>
+      </w:r>
+    </w:p>
+    <w:p>
+      <w:pPr>
+        <w:pStyle w:val="ListParagraph"/>
+        <w:numPr>
+          <w:ilvl w:val="1"/>
+          <w:numId w:val="2"/>
+        </w:numPr>
+        <w:rPr>
+          <w:lang w:val="et-EE"/>
+        </w:rPr>
+      </w:pPr>
+      <w:r>
+        <w:rPr>
+          <w:lang w:val="et-EE"/>
+        </w:rPr>
+        <w:t>OM</w:t>
+      </w:r>
+    </w:p>
+    <w:p>
+      <w:pPr>
+        <w:pStyle w:val="ListParagraph"/>
+        <w:numPr>
+          <w:ilvl w:val="1"/>
+          <w:numId w:val="2"/>
+        </w:numPr>
+        <w:rPr>
+          <w:lang w:val="et-EE"/>
+        </w:rPr>
+      </w:pPr>
+      <w:r>
+        <w:rPr>
+          <w:lang w:val="et-EE"/>
+        </w:rPr>
+        <w:t>Nullable fields</w:t>
+      </w:r>
+      <w:r>
+        <w:rPr>
+          <w:lang w:val="et-EE"/>
+        </w:rPr>
+        <w:br/>
+      </w:r>
+    </w:p>
+    <w:p>
+      <w:pPr>
+        <w:pStyle w:val="ListParagraph"/>
+        <w:numPr>
+          <w:ilvl w:val="0"/>
+          <w:numId w:val="2"/>
+        </w:numPr>
+        <w:rPr>
+          <w:lang w:val="et-EE"/>
+        </w:rPr>
+      </w:pPr>
+      <w:r>
+        <w:rPr>
+          <w:b/>
+          <w:lang w:val="et-EE"/>
+        </w:rPr>
+        <w:t>CRUD</w:t>
+      </w:r>
+      <w:r>
+        <w:rPr>
+          <w:lang w:val="et-EE"/>
+        </w:rPr>
+        <w:t xml:space="preserve">: </w:t>
+      </w:r>
+    </w:p>
+    <w:p>
+      <w:pPr>
+        <w:pStyle w:val="ListParagraph"/>
+        <w:numPr>
+          <w:ilvl w:val="1"/>
+          <w:numId w:val="2"/>
+        </w:numPr>
+        <w:rPr>
+          <w:lang w:val="et-EE"/>
+        </w:rPr>
+      </w:pPr>
+      <w:r>
+        <w:rPr>
+          <w:lang w:val="et-EE"/>
+        </w:rPr>
+        <w:t>UC</w:t>
+      </w:r>
+    </w:p>
+    <w:p>
+      <w:pPr>
+        <w:pStyle w:val="ListParagraph"/>
+        <w:numPr>
+          <w:ilvl w:val="2"/>
+          <w:numId w:val="2"/>
+        </w:numPr>
+        <w:rPr>
+          <w:lang w:val="et-EE"/>
+        </w:rPr>
+      </w:pPr>
+      <w:r>
+        <w:rPr>
+          <w:lang w:val="et-EE"/>
+        </w:rPr>
+        <w:t>Retrieve (operazioni UI, add, remove Groups -&gt; Group {id,name}</w:t>
+      </w:r>
+    </w:p>
+    <w:p>
+      <w:pPr>
+        <w:pStyle w:val="ListParagraph"/>
+        <w:numPr>
+          <w:ilvl w:val="2"/>
+          <w:numId w:val="2"/>
+        </w:numPr>
+        <w:rPr>
+          <w:lang w:val="et-EE"/>
+        </w:rPr>
+      </w:pPr>
+      <w:r>
+        <w:rPr>
+          <w:lang w:val="et-EE"/>
+        </w:rPr>
+        <w:t>Create</w:t>
+      </w:r>
+      <w:r>
+        <w:rPr>
+          <w:lang w:val="et-EE"/>
+        </w:rPr>
+        <w:t>: POST con groupIds e CustomerId</w:t>
+      </w:r>
+    </w:p>
+    <w:p>
+      <w:pPr>
+        <w:pStyle w:val="ListParagraph"/>
+        <w:numPr>
+          <w:ilvl w:val="2"/>
+          <w:numId w:val="2"/>
+        </w:numPr>
+        <w:rPr>
+          <w:lang w:val="et-EE"/>
+        </w:rPr>
+      </w:pPr>
+      <w:r>
+        <w:rPr>
+          <w:lang w:val="et-EE"/>
+        </w:rPr>
+        <w:t>Update (Group Ids), Upload Pic</w:t>
+      </w:r>
+    </w:p>
+    <w:p>
+      <w:pPr>
+        <w:pStyle w:val="ListParagraph"/>
+        <w:numPr>
+          <w:ilvl w:val="2"/>
+          <w:numId w:val="2"/>
+        </w:numPr>
+        <w:rPr>
+          <w:lang w:val="et-EE"/>
+        </w:rPr>
+      </w:pPr>
+      <w:r>
+        <w:rPr>
+          <w:lang w:val="et-EE"/>
+        </w:rPr>
+        <w:t>Delete (Contact id)</w:t>
+      </w:r>
+      <w:r>
+        <w:rPr>
+          <w:lang w:val="et-EE"/>
+        </w:rPr>
+        <w:br/>
+      </w:r>
       <w:bookmarkStart w:id="0" w:name="_GoBack"/>
       <w:bookmarkEnd w:id="0"/>
-      <w:r>
-        <w:rPr>
-          <w:b/>
-          <w:lang w:val="et-EE"/>
-        </w:rPr>
-        <w:lastRenderedPageBreak/>
-        <w:t>SPIEGAZIONI:</w:t>
-      </w:r>
-      <w:r>
-        <w:rPr>
-          <w:b/>
-          <w:lang w:val="et-EE"/>
-        </w:rPr>
-        <w:br/>
-      </w:r>
-    </w:p>
-    <w:p>
-      <w:pPr>
-        <w:rPr>
-          <w:b/>
-          <w:lang w:val="et-EE"/>
-        </w:rPr>
-      </w:pPr>
-      <w:r>
-        <w:rPr>
-          <w:b/>
-          <w:lang w:val="et-EE"/>
-        </w:rPr>
-        <w:t>Primitivi:</w:t>
-      </w:r>
-    </w:p>
-    <w:p>
-      <w:pPr>
-        <w:ind w:left="360"/>
-        <w:rPr>
-          <w:lang w:val="et-EE"/>
-        </w:rPr>
-      </w:pPr>
-      <w:r>
-        <w:rPr>
-          <w:b/>
-          <w:lang w:val="et-EE"/>
-        </w:rPr>
-        <w:t>Date:</w:t>
-      </w:r>
-      <w:r>
-        <w:rPr>
-          <w:b/>
-          <w:lang w:val="et-EE"/>
-        </w:rPr>
-        <w:br/>
-      </w:r>
-      <w:r>
-        <w:rPr>
-          <w:lang w:val="et-EE"/>
-        </w:rPr>
-        <w:t>Decidere il formato della data.</w:t>
-      </w:r>
-    </w:p>
-    <w:p>
-      <w:pPr>
-        <w:pStyle w:val="ListParagraph"/>
-        <w:numPr>
-          <w:ilvl w:val="0"/>
-          <w:numId w:val="3"/>
-        </w:numPr>
-        <w:ind w:left="1080"/>
-        <w:rPr>
-          <w:lang w:val="et-EE"/>
-        </w:rPr>
-      </w:pPr>
-      <w:r>
-        <w:rPr>
-          <w:lang w:val="et-EE"/>
-        </w:rPr>
-        <w:t>Parametro Controller:</w:t>
-      </w:r>
-      <w:r>
-        <w:rPr>
-          <w:lang w:val="et-EE"/>
-        </w:rPr>
-        <w:t xml:space="preserve"> (String 2 Date)</w:t>
-      </w:r>
-      <w:r>
-        <w:rPr>
-          <w:lang w:val="et-EE"/>
-        </w:rPr>
-        <w:br/>
-      </w:r>
-      <w:r>
-        <w:rPr>
-          <w:lang w:val="et-EE"/>
-        </w:rPr>
-        <w:t>Annotare parametro con @DateTimeFormat(pattern = "dd-MM-yyyy")</w:t>
-      </w:r>
-      <w:r>
-        <w:rPr>
-          <w:lang w:val="et-EE"/>
-        </w:rPr>
-        <w:br/>
-      </w:r>
-    </w:p>
-    <w:p>
-      <w:pPr>
-        <w:pStyle w:val="ListParagraph"/>
-        <w:numPr>
-          <w:ilvl w:val="0"/>
-          <w:numId w:val="3"/>
-        </w:numPr>
-        <w:ind w:left="1080"/>
-        <w:rPr>
-          <w:lang w:val="et-EE"/>
-        </w:rPr>
-      </w:pPr>
-      <w:r>
-        <w:rPr>
-          <w:lang w:val="et-EE"/>
-        </w:rPr>
-        <w:t>Serializzazione/Deserializzazione</w:t>
-      </w:r>
-      <w:r>
-        <w:rPr>
-          <w:lang w:val="et-EE"/>
-        </w:rPr>
-        <w:t xml:space="preserve"> (automatica):</w:t>
-      </w:r>
-      <w:r>
-        <w:rPr>
-          <w:lang w:val="et-EE"/>
-        </w:rPr>
-        <w:t xml:space="preserve"> (Bean 2 Json)</w:t>
-      </w:r>
-    </w:p>
-    <w:p>
-      <w:pPr>
-        <w:pStyle w:val="ListParagraph"/>
-        <w:numPr>
-          <w:ilvl w:val="1"/>
-          <w:numId w:val="3"/>
-        </w:numPr>
-        <w:ind w:left="1800"/>
-        <w:rPr>
-          <w:lang w:val="et-EE"/>
-        </w:rPr>
-      </w:pPr>
-      <w:r>
-        <w:rPr>
-          <w:lang w:val="et-EE"/>
-        </w:rPr>
-        <w:t xml:space="preserve">API GET: </w:t>
-      </w:r>
-      <w:r>
-        <w:rPr>
-          <w:lang w:val="et-EE"/>
-        </w:rPr>
-        <w:t>Serializzazione date Jackson:</w:t>
-      </w:r>
-    </w:p>
-    <w:p>
-      <w:pPr>
-        <w:pStyle w:val="ListParagraph"/>
-        <w:numPr>
-          <w:ilvl w:val="2"/>
-          <w:numId w:val="3"/>
-        </w:numPr>
-        <w:ind w:left="2520"/>
-        <w:rPr>
-          <w:lang w:val="et-EE"/>
-        </w:rPr>
-      </w:pPr>
-      <w:r>
-        <w:rPr>
-          <w:lang w:val="et-EE"/>
-        </w:rPr>
-        <w:t>Di default s in timestamp</w:t>
-      </w:r>
-    </w:p>
-    <w:p>
-      <w:pPr>
-        <w:pStyle w:val="ListParagraph"/>
-        <w:numPr>
-          <w:ilvl w:val="2"/>
-          <w:numId w:val="3"/>
-        </w:numPr>
-        <w:ind w:left="2520"/>
-        <w:rPr>
-          <w:lang w:val="et-EE"/>
-        </w:rPr>
-      </w:pPr>
-      <w:r>
-        <w:rPr>
-          <w:lang w:val="et-EE"/>
-        </w:rPr>
-        <w:t>Impostare formato</w:t>
-      </w:r>
-    </w:p>
-    <w:p>
-      <w:pPr>
-        <w:pStyle w:val="ListParagraph"/>
-        <w:numPr>
-          <w:ilvl w:val="3"/>
-          <w:numId w:val="3"/>
-        </w:numPr>
-        <w:ind w:left="3240"/>
-        <w:rPr>
-          <w:highlight w:val="green"/>
-          <w:lang w:val="et-EE"/>
-        </w:rPr>
-      </w:pPr>
-      <w:r>
-        <w:rPr>
-          <w:highlight w:val="green"/>
-          <w:lang w:val="et-EE"/>
-        </w:rPr>
-        <w:t>Annotation</w:t>
-      </w:r>
-    </w:p>
-    <w:p>
-      <w:pPr>
-        <w:pStyle w:val="ListParagraph"/>
-        <w:numPr>
-          <w:ilvl w:val="3"/>
-          <w:numId w:val="3"/>
-        </w:numPr>
-        <w:ind w:left="3240"/>
-        <w:rPr>
-          <w:highlight w:val="green"/>
-          <w:lang w:val="et-EE"/>
-        </w:rPr>
-      </w:pPr>
-      <w:r>
-        <w:rPr>
-          <w:highlight w:val="green"/>
-          <w:lang w:val="et-EE"/>
-        </w:rPr>
-        <w:t>CustomSerializer</w:t>
-      </w:r>
-    </w:p>
-    <w:p>
-      <w:pPr>
-        <w:pStyle w:val="ListParagraph"/>
-        <w:numPr>
-          <w:ilvl w:val="2"/>
-          <w:numId w:val="3"/>
-        </w:numPr>
-        <w:ind w:left="2520"/>
-        <w:rPr>
-          <w:b/>
-          <w:color w:val="FF0000"/>
-          <w:lang w:val="et-EE"/>
-        </w:rPr>
-      </w:pPr>
-      <w:r>
-        <w:rPr>
-          <w:b/>
-          <w:color w:val="FF0000"/>
-          <w:lang w:val="et-EE"/>
-        </w:rPr>
-        <w:t>Formato dinamico (scelto da client con parametro rest api)</w:t>
-      </w:r>
-    </w:p>
-    <w:p>
-      <w:pPr>
-        <w:pStyle w:val="ListParagraph"/>
-        <w:numPr>
-          <w:ilvl w:val="1"/>
-          <w:numId w:val="3"/>
-        </w:numPr>
-        <w:ind w:left="1800"/>
-        <w:rPr>
-          <w:lang w:val="et-EE"/>
-        </w:rPr>
-      </w:pPr>
-      <w:r>
-        <w:rPr>
-          <w:lang w:val="et-EE"/>
-        </w:rPr>
-        <w:t>API Create: Deserializzazione (parse on Create)</w:t>
-      </w:r>
-    </w:p>
-    <w:p>
-      <w:pPr>
-        <w:pStyle w:val="ListParagraph"/>
-        <w:numPr>
-          <w:ilvl w:val="2"/>
-          <w:numId w:val="3"/>
-        </w:numPr>
-        <w:ind w:left="2520"/>
-        <w:rPr>
-          <w:b/>
-          <w:lang w:val="et-EE"/>
-        </w:rPr>
-      </w:pPr>
-      <w:r>
-        <w:rPr>
-          <w:b/>
-          <w:color w:val="FF0000"/>
-          <w:lang w:val="et-EE"/>
-        </w:rPr>
-        <w:t>Test su Create necessita Ereditarieta prima</w:t>
-      </w:r>
-    </w:p>
-    <w:p>
-      <w:pPr>
-        <w:ind w:left="720"/>
-        <w:rPr>
-          <w:b/>
-          <w:lang w:val="et-EE"/>
-        </w:rPr>
-      </w:pPr>
-    </w:p>
-    <w:p>
-      <w:pPr>
-        <w:ind w:left="720"/>
-        <w:rPr>
-          <w:b/>
-          <w:lang w:val="et-EE"/>
-        </w:rPr>
-      </w:pPr>
-      <w:r>
-        <w:rPr>
-          <w:b/>
-          <w:lang w:val="et-EE"/>
-        </w:rPr>
-        <w:t>Enumerations:</w:t>
-      </w:r>
-      <w:r>
-        <w:rPr>
-          <w:b/>
-          <w:lang w:val="et-EE"/>
-        </w:rPr>
-        <w:br/>
-      </w:r>
-    </w:p>
-    <w:p>
-      <w:pPr>
-        <w:rPr>
-          <w:b/>
-          <w:lang w:val="et-EE"/>
-        </w:rPr>
-      </w:pPr>
-    </w:p>
-    <w:p>
-      <w:pPr>
-        <w:rPr>
-          <w:b/>
-          <w:lang w:val="et-EE"/>
-        </w:rPr>
-      </w:pPr>
-    </w:p>
-    <w:p>
-      <w:pPr>
-        <w:rPr>
-          <w:b/>
-          <w:lang w:val="et-EE"/>
-        </w:rPr>
-      </w:pPr>
-    </w:p>
-    <w:p>
-      <w:pPr>
-        <w:rPr>
-          <w:b/>
-          <w:lang w:val="et-EE"/>
-        </w:rPr>
-      </w:pPr>
-    </w:p>
-    <w:p>
-      <w:pPr>
-        <w:rPr>
-          <w:b/>
-          <w:lang w:val="et-EE"/>
-        </w:rPr>
-      </w:pPr>
-    </w:p>
-    <w:p>
-      <w:pPr>
-        <w:rPr>
-          <w:b/>
-          <w:lang w:val="et-EE"/>
-        </w:rPr>
-      </w:pPr>
-    </w:p>
-    <w:p>
-      <w:pPr>
-        <w:rPr>
-          <w:b/>
-          <w:lang w:val="et-EE"/>
-        </w:rPr>
-      </w:pPr>
-      <w:r>
-        <w:rPr>
-          <w:b/>
-          <w:lang w:val="et-EE"/>
-        </w:rPr>
-        <w:br/>
-      </w:r>
-    </w:p>
-    <w:p>
-      <w:pPr>
-        <w:rPr>
-          <w:b/>
-          <w:lang w:val="et-EE"/>
-        </w:rPr>
-      </w:pPr>
-      <w:r>
-        <w:rPr>
-          <w:b/>
-          <w:lang w:val="et-EE"/>
-        </w:rPr>
-        <w:br/>
-      </w:r>
-    </w:p>
-    <w:p>
-      <w:pPr>
-        <w:rPr>
-          <w:b/>
-          <w:lang w:val="et-EE"/>
-        </w:rPr>
-      </w:pPr>
-    </w:p>
-    <w:p>
-      <w:pPr>
-        <w:rPr>
-          <w:b/>
-          <w:lang w:val="et-EE"/>
-        </w:rPr>
-      </w:pPr>
-    </w:p>
-    <w:p>
-      <w:pPr>
-        <w:rPr>
-          <w:b/>
-          <w:lang w:val="et-EE"/>
-        </w:rPr>
-      </w:pPr>
-      <w:r>
-        <w:rPr>
-          <w:b/>
-          <w:lang w:val="et-EE"/>
-        </w:rPr>
-        <w:lastRenderedPageBreak/>
-        <w:t>TUTORIAL (Create/Read)</w:t>
-      </w:r>
     </w:p>
     <w:p>
       <w:pPr>
@@ -910,15 +1220,165 @@
           <w:numId w:val="2"/>
         </w:numPr>
         <w:rPr>
-          <w:lang w:val="et-EE"/>
-        </w:rPr>
-      </w:pPr>
-      <w:r>
-        <w:rPr>
-          <w:highlight w:val="green"/>
-          <w:lang w:val="et-EE"/>
-        </w:rPr>
-        <w:t>Create: Basic Post (simmetrico al GET details)</w:t>
+          <w:b/>
+          <w:lang w:val="et-EE"/>
+        </w:rPr>
+      </w:pPr>
+      <w:r>
+        <w:rPr>
+          <w:b/>
+          <w:lang w:val="et-EE"/>
+        </w:rPr>
+        <w:t>Hat</w:t>
+      </w:r>
+      <w:r>
+        <w:rPr>
+          <w:b/>
+          <w:lang w:val="et-EE"/>
+        </w:rPr>
+        <w:t>e</w:t>
+      </w:r>
+      <w:r>
+        <w:rPr>
+          <w:b/>
+          <w:lang w:val="et-EE"/>
+        </w:rPr>
+        <w:t>oas:</w:t>
+      </w:r>
+      <w:r>
+        <w:rPr>
+          <w:b/>
+          <w:lang w:val="et-EE"/>
+        </w:rPr>
+        <w:t xml:space="preserve"> (Branch edizione 2018)</w:t>
+      </w:r>
+    </w:p>
+    <w:p>
+      <w:pPr>
+        <w:pStyle w:val="ListParagraph"/>
+        <w:numPr>
+          <w:ilvl w:val="1"/>
+          <w:numId w:val="2"/>
+        </w:numPr>
+        <w:rPr>
+          <w:lang w:val="et-EE"/>
+        </w:rPr>
+      </w:pPr>
+      <w:r>
+        <w:rPr>
+          <w:lang w:val="et-EE"/>
+        </w:rPr>
+        <w:t xml:space="preserve">Importare dependency </w:t>
+      </w:r>
+      <w:r>
+        <w:rPr>
+          <w:lang w:val="et-EE"/>
+        </w:rPr>
+        <w:t>spring-hateoas</w:t>
+      </w:r>
+      <w:r>
+        <w:rPr>
+          <w:lang w:val="et-EE"/>
+        </w:rPr>
+        <w:t xml:space="preserve"> (ultima versione)</w:t>
+      </w:r>
+    </w:p>
+    <w:p>
+      <w:pPr>
+        <w:pStyle w:val="ListParagraph"/>
+        <w:numPr>
+          <w:ilvl w:val="1"/>
+          <w:numId w:val="2"/>
+        </w:numPr>
+        <w:rPr>
+          <w:lang w:val="et-EE"/>
+        </w:rPr>
+      </w:pPr>
+      <w:r>
+        <w:rPr>
+          <w:lang w:val="et-EE"/>
+        </w:rPr>
+        <w:t xml:space="preserve">Modificare model ed aggiungere per ogni dto extend </w:t>
+      </w:r>
+      <w:r>
+        <w:rPr>
+          <w:lang w:val="et-EE"/>
+        </w:rPr>
+        <w:t>ResourceSupport</w:t>
+      </w:r>
+      <w:r>
+        <w:rPr>
+          <w:lang w:val="et-EE"/>
+        </w:rPr>
+        <w:t xml:space="preserve"> (</w:t>
+      </w:r>
+      <w:r>
+        <w:rPr>
+          <w:b/>
+          <w:color w:val="FF0000"/>
+          <w:lang w:val="et-EE"/>
+        </w:rPr>
+        <w:t>invasivo</w:t>
+      </w:r>
+      <w:r>
+        <w:rPr>
+          <w:lang w:val="et-EE"/>
+        </w:rPr>
+        <w:t>)</w:t>
+      </w:r>
+    </w:p>
+    <w:p>
+      <w:pPr>
+        <w:pStyle w:val="ListParagraph"/>
+        <w:numPr>
+          <w:ilvl w:val="2"/>
+          <w:numId w:val="2"/>
+        </w:numPr>
+        <w:rPr>
+          <w:lang w:val="et-EE"/>
+        </w:rPr>
+      </w:pPr>
+      <w:r>
+        <w:rPr>
+          <w:lang w:val="et-EE"/>
+        </w:rPr>
+        <w:t>Invasivo perche’ l Id e’ gia nella superclasse e si riferisce al Link</w:t>
+      </w:r>
+    </w:p>
+    <w:p>
+      <w:pPr>
+        <w:pStyle w:val="ListParagraph"/>
+        <w:numPr>
+          <w:ilvl w:val="1"/>
+          <w:numId w:val="2"/>
+        </w:numPr>
+        <w:rPr>
+          <w:lang w:val="et-EE"/>
+        </w:rPr>
+      </w:pPr>
+      <w:r>
+        <w:rPr>
+          <w:lang w:val="et-EE"/>
+        </w:rPr>
+        <w:t xml:space="preserve">Verificare funzionamento linkTo e </w:t>
+      </w:r>
+      <w:r>
+        <w:rPr>
+          <w:lang w:val="et-EE"/>
+        </w:rPr>
+        <w:t>methodOn</w:t>
+      </w:r>
+      <w:r>
+        <w:rPr>
+          <w:lang w:val="et-EE"/>
+        </w:rPr>
+        <w:t xml:space="preserve"> </w:t>
+      </w:r>
+      <w:r>
+        <w:rPr>
+          <w:lang w:val="et-EE"/>
+        </w:rPr>
+        <w:br/>
       </w:r>
       <w:r>
         <w:rPr>
@@ -935,16 +1395,14 @@
           <w:numId w:val="2"/>
         </w:numPr>
         <w:rPr>
-          <w:highlight w:val="yellow"/>
-          <w:lang w:val="et-EE"/>
-        </w:rPr>
-      </w:pPr>
-      <w:r>
-        <w:rPr>
-          <w:highlight w:val="yellow"/>
-          <w:lang w:val="et-EE"/>
-        </w:rPr>
-        <w:t>Get in formati decisi da headers</w:t>
+          <w:lang w:val="et-EE"/>
+        </w:rPr>
+      </w:pPr>
+      <w:r>
+        <w:rPr>
+          <w:lang w:val="et-EE"/>
+        </w:rPr>
+        <w:t>AJAX:</w:t>
       </w:r>
     </w:p>
     <w:p>
@@ -960,36 +1418,9 @@
       </w:pPr>
       <w:r>
         <w:rPr>
-          <w:highlight w:val="yellow"/>
-          <w:lang w:val="et-EE"/>
-        </w:rPr>
-        <w:t>MessageConverters (registrati e mappati con headers)</w:t>
-      </w:r>
-      <w:r>
-        <w:rPr>
-          <w:lang w:val="et-EE"/>
-        </w:rPr>
-        <w:br/>
-      </w:r>
-    </w:p>
-    <w:p>
-      <w:pPr>
-        <w:pStyle w:val="ListParagraph"/>
-        <w:numPr>
-          <w:ilvl w:val="0"/>
-          <w:numId w:val="2"/>
-        </w:numPr>
-        <w:rPr>
-          <w:highlight w:val="green"/>
-          <w:lang w:val="et-EE"/>
-        </w:rPr>
-      </w:pPr>
-      <w:r>
-        <w:rPr>
-          <w:highlight w:val="green"/>
-          <w:lang w:val="et-EE"/>
-        </w:rPr>
-        <w:t>Views:</w:t>
+          <w:lang w:val="et-EE"/>
+        </w:rPr>
+        <w:t>GET /POST</w:t>
       </w:r>
     </w:p>
     <w:p>
@@ -1005,23 +1436,23 @@
       </w:pPr>
       <w:r>
         <w:rPr>
-          <w:highlight w:val="green"/>
-          <w:lang w:val="et-EE"/>
-        </w:rPr>
-        <w:t>EntityData e Details</w:t>
-      </w:r>
-      <w:r>
-        <w:rPr>
-          <w:lang w:val="et-EE"/>
-        </w:rPr>
-        <w:br/>
-      </w:r>
-    </w:p>
-    <w:p>
-      <w:pPr>
-        <w:pStyle w:val="ListParagraph"/>
-        <w:numPr>
-          <w:ilvl w:val="0"/>
+          <w:b/>
+          <w:lang w:val="et-EE"/>
+        </w:rPr>
+        <w:t>CORS</w:t>
+      </w:r>
+      <w:r>
+        <w:rPr>
+          <w:lang w:val="et-EE"/>
+        </w:rPr>
+        <w:t>:</w:t>
+      </w:r>
+    </w:p>
+    <w:p>
+      <w:pPr>
+        <w:pStyle w:val="ListParagraph"/>
+        <w:numPr>
+          <w:ilvl w:val="2"/>
           <w:numId w:val="2"/>
         </w:numPr>
         <w:rPr>
@@ -1032,13 +1463,7 @@
         <w:rPr>
           <w:lang w:val="et-EE"/>
         </w:rPr>
-        <w:t>Field Filters</w:t>
-      </w:r>
-      <w:r>
-        <w:rPr>
-          <w:lang w:val="et-EE"/>
-        </w:rPr>
-        <w:t>:</w:t>
+        <w:t>Sito esterno per chiamate CORS</w:t>
       </w:r>
     </w:p>
     <w:p>
@@ -1056,7 +1481,7 @@
         <w:rPr>
           <w:lang w:val="et-EE"/>
         </w:rPr>
-        <w:t>Map</w:t>
+        <w:t>Deferred result</w:t>
       </w:r>
     </w:p>
     <w:p>
@@ -1074,7 +1499,7 @@
         <w:rPr>
           <w:lang w:val="et-EE"/>
         </w:rPr>
-        <w:t>OM</w:t>
+        <w:t>JSONP</w:t>
       </w:r>
     </w:p>
     <w:p>
@@ -1092,355 +1517,49 @@
         <w:rPr>
           <w:lang w:val="et-EE"/>
         </w:rPr>
-        <w:t>Nullable fields</w:t>
-      </w:r>
-      <w:r>
-        <w:rPr>
-          <w:lang w:val="et-EE"/>
-        </w:rPr>
         <w:br/>
       </w:r>
     </w:p>
     <w:p>
       <w:pPr>
-        <w:pStyle w:val="ListParagraph"/>
-        <w:numPr>
-          <w:ilvl w:val="0"/>
-          <w:numId w:val="2"/>
-        </w:numPr>
-        <w:rPr>
-          <w:lang w:val="et-EE"/>
-        </w:rPr>
-      </w:pPr>
-      <w:r>
-        <w:rPr>
-          <w:lang w:val="et-EE"/>
-        </w:rPr>
-        <w:t xml:space="preserve">CRUD: </w:t>
-      </w:r>
-    </w:p>
-    <w:p>
-      <w:pPr>
-        <w:pStyle w:val="ListParagraph"/>
-        <w:numPr>
-          <w:ilvl w:val="1"/>
-          <w:numId w:val="2"/>
-        </w:numPr>
-        <w:rPr>
-          <w:lang w:val="et-EE"/>
-        </w:rPr>
-      </w:pPr>
-      <w:r>
-        <w:rPr>
-          <w:lang w:val="et-EE"/>
-        </w:rPr>
-        <w:t>UC</w:t>
-      </w:r>
-    </w:p>
-    <w:p>
-      <w:pPr>
-        <w:pStyle w:val="ListParagraph"/>
-        <w:numPr>
-          <w:ilvl w:val="2"/>
-          <w:numId w:val="2"/>
-        </w:numPr>
-        <w:rPr>
-          <w:lang w:val="et-EE"/>
-        </w:rPr>
-      </w:pPr>
-      <w:r>
-        <w:rPr>
-          <w:lang w:val="et-EE"/>
-        </w:rPr>
-        <w:t>Retrieve (operazioni UI, add, remove Groups -&gt; Group {id,name}</w:t>
-      </w:r>
-    </w:p>
-    <w:p>
-      <w:pPr>
-        <w:pStyle w:val="ListParagraph"/>
-        <w:numPr>
-          <w:ilvl w:val="2"/>
-          <w:numId w:val="2"/>
-        </w:numPr>
-        <w:rPr>
-          <w:lang w:val="et-EE"/>
-        </w:rPr>
-      </w:pPr>
-      <w:r>
-        <w:rPr>
-          <w:lang w:val="et-EE"/>
-        </w:rPr>
-        <w:t>Create</w:t>
-      </w:r>
-      <w:r>
-        <w:rPr>
-          <w:lang w:val="et-EE"/>
-        </w:rPr>
-        <w:t>: POST con groupIds e CustomerId</w:t>
-      </w:r>
-    </w:p>
-    <w:p>
-      <w:pPr>
-        <w:pStyle w:val="ListParagraph"/>
-        <w:numPr>
-          <w:ilvl w:val="2"/>
-          <w:numId w:val="2"/>
-        </w:numPr>
-        <w:rPr>
-          <w:lang w:val="et-EE"/>
-        </w:rPr>
-      </w:pPr>
-      <w:r>
-        <w:rPr>
-          <w:lang w:val="et-EE"/>
-        </w:rPr>
-        <w:t>Update (Group Ids), Upload Pic</w:t>
-      </w:r>
-    </w:p>
-    <w:p>
-      <w:pPr>
-        <w:pStyle w:val="ListParagraph"/>
-        <w:numPr>
-          <w:ilvl w:val="2"/>
-          <w:numId w:val="2"/>
-        </w:numPr>
-        <w:rPr>
-          <w:lang w:val="et-EE"/>
-        </w:rPr>
-      </w:pPr>
-      <w:r>
-        <w:rPr>
-          <w:lang w:val="et-EE"/>
-        </w:rPr>
-        <w:t>Delete (Contact id)</w:t>
-      </w:r>
-    </w:p>
-    <w:p>
-      <w:pPr>
-        <w:pStyle w:val="ListParagraph"/>
-        <w:numPr>
-          <w:ilvl w:val="0"/>
-          <w:numId w:val="2"/>
-        </w:numPr>
-        <w:rPr>
-          <w:lang w:val="et-EE"/>
-        </w:rPr>
-      </w:pPr>
-      <w:r>
-        <w:rPr>
-          <w:lang w:val="et-EE"/>
-        </w:rPr>
-        <w:t>Hat</w:t>
-      </w:r>
-      <w:r>
-        <w:rPr>
-          <w:lang w:val="et-EE"/>
-        </w:rPr>
-        <w:t>e</w:t>
-      </w:r>
-      <w:r>
-        <w:rPr>
-          <w:lang w:val="et-EE"/>
-        </w:rPr>
-        <w:t>oas:</w:t>
-      </w:r>
-      <w:r>
-        <w:rPr>
+        <w:rPr>
+          <w:lang w:val="et-EE"/>
+        </w:rPr>
+      </w:pPr>
+    </w:p>
+    <w:p>
+      <w:pPr>
+        <w:rPr>
+          <w:lang w:val="et-EE"/>
+        </w:rPr>
+      </w:pPr>
+      <w:r>
+        <w:rPr>
+          <w:b/>
+          <w:lang w:val="et-EE"/>
+        </w:rPr>
+        <w:t>RICERCA:</w:t>
+      </w:r>
+      <w:r>
+        <w:rPr>
+          <w:b/>
           <w:lang w:val="et-EE"/>
         </w:rPr>
         <w:br/>
       </w:r>
-    </w:p>
-    <w:p>
-      <w:pPr>
-        <w:pStyle w:val="ListParagraph"/>
-        <w:numPr>
-          <w:ilvl w:val="0"/>
-          <w:numId w:val="2"/>
-        </w:numPr>
-        <w:rPr>
-          <w:lang w:val="et-EE"/>
-        </w:rPr>
-      </w:pPr>
-      <w:r>
-        <w:rPr>
-          <w:lang w:val="et-EE"/>
-        </w:rPr>
-        <w:t>AJAX:</w:t>
-      </w:r>
-    </w:p>
-    <w:p>
-      <w:pPr>
-        <w:pStyle w:val="ListParagraph"/>
-        <w:numPr>
-          <w:ilvl w:val="1"/>
-          <w:numId w:val="2"/>
-        </w:numPr>
-        <w:rPr>
-          <w:lang w:val="et-EE"/>
-        </w:rPr>
-      </w:pPr>
-      <w:r>
-        <w:rPr>
-          <w:lang w:val="et-EE"/>
-        </w:rPr>
-        <w:t>GET /POST</w:t>
-      </w:r>
-    </w:p>
-    <w:p>
-      <w:pPr>
-        <w:pStyle w:val="ListParagraph"/>
-        <w:numPr>
-          <w:ilvl w:val="1"/>
-          <w:numId w:val="2"/>
-        </w:numPr>
-        <w:rPr>
-          <w:lang w:val="et-EE"/>
-        </w:rPr>
-      </w:pPr>
-      <w:r>
-        <w:rPr>
-          <w:b/>
-          <w:lang w:val="et-EE"/>
-        </w:rPr>
-        <w:t>CORS</w:t>
-      </w:r>
-      <w:r>
-        <w:rPr>
-          <w:lang w:val="et-EE"/>
-        </w:rPr>
-        <w:t>:</w:t>
-      </w:r>
-    </w:p>
-    <w:p>
-      <w:pPr>
-        <w:pStyle w:val="ListParagraph"/>
-        <w:numPr>
-          <w:ilvl w:val="2"/>
-          <w:numId w:val="2"/>
-        </w:numPr>
-        <w:rPr>
-          <w:lang w:val="et-EE"/>
-        </w:rPr>
-      </w:pPr>
-      <w:r>
-        <w:rPr>
-          <w:lang w:val="et-EE"/>
-        </w:rPr>
-        <w:t>Necessario creare un domain in drivers/etc/host che punta a 127.0.0.1</w:t>
-      </w:r>
-    </w:p>
-    <w:p>
-      <w:pPr>
-        <w:pStyle w:val="ListParagraph"/>
-        <w:numPr>
-          <w:ilvl w:val="2"/>
-          <w:numId w:val="2"/>
-        </w:numPr>
-        <w:rPr>
-          <w:lang w:val="et-EE"/>
-        </w:rPr>
-      </w:pPr>
-      <w:r>
-        <w:rPr>
-          <w:lang w:val="et-EE"/>
-        </w:rPr>
-        <w:t>Usare il domain per accedere alla pagina html con le ajax calls.</w:t>
-      </w:r>
-    </w:p>
-    <w:p>
-      <w:pPr>
-        <w:pStyle w:val="ListParagraph"/>
-        <w:numPr>
-          <w:ilvl w:val="1"/>
-          <w:numId w:val="2"/>
-        </w:numPr>
-        <w:rPr>
-          <w:lang w:val="et-EE"/>
-        </w:rPr>
-      </w:pPr>
-      <w:r>
-        <w:rPr>
-          <w:lang w:val="et-EE"/>
-        </w:rPr>
-        <w:t>Deferred result</w:t>
-      </w:r>
-    </w:p>
-    <w:p>
-      <w:pPr>
-        <w:pStyle w:val="ListParagraph"/>
-        <w:numPr>
-          <w:ilvl w:val="1"/>
-          <w:numId w:val="2"/>
-        </w:numPr>
-        <w:rPr>
-          <w:lang w:val="et-EE"/>
-        </w:rPr>
-      </w:pPr>
-      <w:r>
-        <w:rPr>
-          <w:lang w:val="et-EE"/>
-        </w:rPr>
-        <w:t>JSONP</w:t>
-      </w:r>
-    </w:p>
-    <w:p>
-      <w:pPr>
-        <w:pStyle w:val="ListParagraph"/>
-        <w:numPr>
-          <w:ilvl w:val="1"/>
-          <w:numId w:val="2"/>
-        </w:numPr>
-        <w:rPr>
-          <w:lang w:val="et-EE"/>
-        </w:rPr>
-      </w:pPr>
-      <w:r>
-        <w:rPr>
+      <w:r>
+        <w:rPr>
+          <w:b/>
           <w:lang w:val="et-EE"/>
         </w:rPr>
         <w:br/>
       </w:r>
-    </w:p>
-    <w:p>
-      <w:pPr>
-        <w:rPr>
-          <w:lang w:val="et-EE"/>
-        </w:rPr>
-      </w:pPr>
-    </w:p>
-    <w:p>
-      <w:pPr>
-        <w:rPr>
-          <w:lang w:val="et-EE"/>
-        </w:rPr>
-      </w:pPr>
-      <w:r>
-        <w:rPr>
-          <w:b/>
-          <w:lang w:val="et-EE"/>
-        </w:rPr>
-        <w:t>RICERCA:</w:t>
-      </w:r>
-      <w:r>
-        <w:rPr>
-          <w:b/>
-          <w:lang w:val="et-EE"/>
-        </w:rPr>
-        <w:br/>
-      </w:r>
-      <w:r>
-        <w:rPr>
-          <w:b/>
-          <w:lang w:val="et-EE"/>
-        </w:rPr>
-        <w:br/>
-      </w:r>
-      <w:r>
-        <w:rPr>
-          <w:b/>
-          <w:lang w:val="et-EE"/>
-        </w:rPr>
+      <w:r>
+        <w:rPr>
+          <w:b/>
+          <w:lang w:val="et-EE"/>
+        </w:rPr>
+        <w:lastRenderedPageBreak/>
         <w:t>Jersey soluzione filters dinamici:</w:t>
       </w:r>
       <w:r>

</xml_diff>